<commit_message>
Letters on boxes and Collision 100%
Letters on boxes, collision is done completely done.
</commit_message>
<xml_diff>
--- a/Assignment evidence/ChristopherEdwicker_U22_A2_v1.docx
+++ b/Assignment evidence/ChristopherEdwicker_U22_A2_v1.docx
@@ -3857,21 +3857,23 @@
               <w:rPr>
                 <w:sz w:val="28"/>
               </w:rPr>
-              <w:t>startGame() – Triggered by obj_btnPlay, triggers all methods below.</w:t>
-            </w:r>
-          </w:p>
-          <w:p>
-            <w:pPr>
-              <w:rPr>
-                <w:sz w:val="28"/>
-              </w:rPr>
-            </w:pPr>
-            <w:r>
-              <w:rPr>
-                <w:sz w:val="28"/>
-              </w:rPr>
-              <w:t>genWord() – Generate the wordToSpell.</w:t>
-            </w:r>
+              <w:t>Prepare() – Adds borders &amp; character to the world.</w:t>
+            </w:r>
+          </w:p>
+          <w:p>
+            <w:pPr>
+              <w:rPr>
+                <w:sz w:val="28"/>
+              </w:rPr>
+            </w:pPr>
+            <w:r>
+              <w:rPr>
+                <w:sz w:val="28"/>
+              </w:rPr>
+              <w:t>genLetter() – Creates a letter box.</w:t>
+            </w:r>
+            <w:bookmarkStart w:id="0" w:name="_GoBack"/>
+            <w:bookmarkEnd w:id="0"/>
           </w:p>
           <w:p>
             <w:pPr>
@@ -3981,7 +3983,13 @@
               <w:rPr>
                 <w:sz w:val="28"/>
               </w:rPr>
-              <w:t>GameWorld</w:t>
+              <w:t>Help</w:t>
+            </w:r>
+            <w:r>
+              <w:rPr>
+                <w:sz w:val="28"/>
+              </w:rPr>
+              <w:t>World</w:t>
             </w:r>
           </w:p>
         </w:tc>
@@ -4092,12 +4100,6 @@
                 <w:sz w:val="28"/>
               </w:rPr>
             </w:pPr>
-            <w:r>
-              <w:rPr>
-                <w:sz w:val="28"/>
-              </w:rPr>
-              <w:t>None.</w:t>
-            </w:r>
           </w:p>
         </w:tc>
       </w:tr>
@@ -4134,23 +4136,8 @@
               <w:rPr>
                 <w:sz w:val="28"/>
               </w:rPr>
-              <w:t>loadHelp() – Loads help text.</w:t>
-            </w:r>
-          </w:p>
-          <w:p>
-            <w:pPr>
-              <w:rPr>
-                <w:sz w:val="28"/>
-              </w:rPr>
-            </w:pPr>
-            <w:r>
-              <w:rPr>
-                <w:sz w:val="28"/>
-              </w:rPr>
-              <w:t>genLetters() – Generates a letter box at random.</w:t>
-            </w:r>
-            <w:bookmarkStart w:id="0" w:name="_GoBack"/>
-            <w:bookmarkEnd w:id="0"/>
+              <w:t>Act() – Adds borders &amp; help text.</w:t>
+            </w:r>
           </w:p>
         </w:tc>
       </w:tr>
@@ -5482,6 +5469,7 @@
               <w:rPr>
                 <w:sz w:val="28"/>
               </w:rPr>
+              <w:lastRenderedPageBreak/>
               <w:t>Attributes</w:t>
             </w:r>
           </w:p>
@@ -6259,7 +6247,6 @@
         <w:rPr>
           <w:sz w:val="24"/>
         </w:rPr>
-        <w:lastRenderedPageBreak/>
         <w:t>The code note half way through is a note for myself on how the game will determine the winner.</w:t>
       </w:r>
     </w:p>
@@ -6286,6 +6273,7 @@
           <w:sz w:val="24"/>
           <w:u w:val="single"/>
         </w:rPr>
+        <w:lastRenderedPageBreak/>
         <w:t>Data dictionary</w:t>
       </w:r>
     </w:p>
@@ -6888,11 +6876,7 @@
           </w:tcPr>
           <w:p>
             <w:r>
-              <w:t xml:space="preserve">Determines whether the player has won or not and displays the correct screen </w:t>
-            </w:r>
-            <w:r>
-              <w:lastRenderedPageBreak/>
-              <w:t>depending on the outcome.</w:t>
+              <w:t>Determines whether the player has won or not and displays the correct screen depending on the outcome.</w:t>
             </w:r>
           </w:p>
         </w:tc>
@@ -6926,6 +6910,7 @@
           <w:sz w:val="24"/>
           <w:u w:val="single"/>
         </w:rPr>
+        <w:lastRenderedPageBreak/>
         <w:t>Flow chart</w:t>
       </w:r>
     </w:p>
@@ -6964,10 +6949,10 @@
             <v:path o:extrusionok="f" gradientshapeok="t" o:connecttype="rect"/>
             <o:lock v:ext="edit" aspectratio="t"/>
           </v:shapetype>
-          <v:shape id="_x0000_i1025" type="#_x0000_t75" style="width:419.1pt;height:7in" o:ole="">
+          <v:shape id="_x0000_i1025" type="#_x0000_t75" style="width:419.25pt;height:7in" o:ole="">
             <v:imagedata r:id="rId8" o:title=""/>
           </v:shape>
-          <o:OLEObject Type="Embed" ProgID="Visio.Drawing.15" ShapeID="_x0000_i1025" DrawAspect="Content" ObjectID="_1461069389" r:id="rId9"/>
+          <o:OLEObject Type="Embed" ProgID="Visio.Drawing.15" ShapeID="_x0000_i1025" DrawAspect="Content" ObjectID="_1461416870" r:id="rId9"/>
         </w:object>
       </w:r>
     </w:p>

</xml_diff>